<commit_message>
Solved even more problems, some of these were difficult
</commit_message>
<xml_diff>
--- a/ProblemsToDo.docx
+++ b/ProblemsToDo.docx
@@ -16,12 +16,42 @@
     </w:p>
     <w:p>
       <w:r>
-        <w:t>Next permutation</w:t>
+        <w:t>Re-do a lot of array problems later…</w:t>
+      </w:r>
+    </w:p>
+    <w:p>
+      <w:r>
+        <w:t>Strings:</w:t>
+      </w:r>
+    </w:p>
+    <w:p>
+      <w:r>
+        <w:t>76 Minimum Window Substring</w:t>
+      </w:r>
+    </w:p>
+    <w:p>
+      <w:r>
+        <w:t>49 Group Anagrams</w:t>
+      </w:r>
+    </w:p>
+    <w:p>
+      <w:r>
+        <w:t>17 Letter Combinations in a Phone Number</w:t>
       </w:r>
     </w:p>
     <w:p>
       <w:r>
         <w:t>DP:</w:t>
+      </w:r>
+    </w:p>
+    <w:p>
+      <w:r>
+        <w:t>Graph:</w:t>
+      </w:r>
+    </w:p>
+    <w:p>
+      <w:r>
+        <w:t>Critical Edges</w:t>
       </w:r>
     </w:p>
     <w:sectPr>

</xml_diff>

<commit_message>
Getting better at strings,DP problems
</commit_message>
<xml_diff>
--- a/ProblemsToDo.docx
+++ b/ProblemsToDo.docx
@@ -3,11 +3,9 @@
 <w:document xmlns:wpc="http://schemas.microsoft.com/office/word/2010/wordprocessingCanvas" xmlns:cx="http://schemas.microsoft.com/office/drawing/2014/chartex" xmlns:cx1="http://schemas.microsoft.com/office/drawing/2015/9/8/chartex" xmlns:cx2="http://schemas.microsoft.com/office/drawing/2015/10/21/chartex" xmlns:cx3="http://schemas.microsoft.com/office/drawing/2016/5/9/chartex" xmlns:cx4="http://schemas.microsoft.com/office/drawing/2016/5/10/chartex" xmlns:cx5="http://schemas.microsoft.com/office/drawing/2016/5/11/chartex" xmlns:cx6="http://schemas.microsoft.com/office/drawing/2016/5/12/chartex" xmlns:cx7="http://schemas.microsoft.com/office/drawing/2016/5/13/chartex" xmlns:cx8="http://schemas.microsoft.com/office/drawing/2016/5/14/chartex" xmlns:mc="http://schemas.openxmlformats.org/markup-compatibility/2006" xmlns:aink="http://schemas.microsoft.com/office/drawing/2016/ink" xmlns:am3d="http://schemas.microsoft.com/office/drawing/2017/model3d" xmlns:o="urn:schemas-microsoft-com:office:office" xmlns:r="http://schemas.openxmlformats.org/officeDocument/2006/relationships" xmlns:m="http://schemas.openxmlformats.org/officeDocument/2006/math" xmlns:v="urn:schemas-microsoft-com:vml" xmlns:wp14="http://schemas.microsoft.com/office/word/2010/wordprocessingDrawing" xmlns:wp="http://schemas.openxmlformats.org/drawingml/2006/wordprocessingDrawing" xmlns:w10="urn:schemas-microsoft-com:office:word" xmlns:w="http://schemas.openxmlformats.org/wordprocessingml/2006/main" xmlns:w14="http://schemas.microsoft.com/office/word/2010/wordml" xmlns:w15="http://schemas.microsoft.com/office/word/2012/wordml" xmlns:w16cex="http://schemas.microsoft.com/office/word/2018/wordml/cex" xmlns:w16cid="http://schemas.microsoft.com/office/word/2016/wordml/cid" xmlns:w16="http://schemas.microsoft.com/office/word/2018/wordml" xmlns:w16se="http://schemas.microsoft.com/office/word/2015/wordml/symex" xmlns:wpg="http://schemas.microsoft.com/office/word/2010/wordprocessingGroup" xmlns:wpi="http://schemas.microsoft.com/office/word/2010/wordprocessingInk" xmlns:wne="http://schemas.microsoft.com/office/word/2006/wordml" xmlns:wps="http://schemas.microsoft.com/office/word/2010/wordprocessingShape" mc:Ignorable="w14 w15 w16se w16cid w16 w16cex wp14">
   <w:body>
     <w:p>
-      <w:proofErr w:type="spellStart"/>
       <w:r>
         <w:t>Leetcode</w:t>
       </w:r>
-      <w:proofErr w:type="spellEnd"/>
     </w:p>
     <w:p>
       <w:r>
@@ -26,17 +24,17 @@
     </w:p>
     <w:p>
       <w:r>
-        <w:t>76 Minimum Window Substring</w:t>
-      </w:r>
-    </w:p>
-    <w:p>
-      <w:r>
-        <w:t>49 Group Anagrams</w:t>
-      </w:r>
-    </w:p>
-    <w:p>
-      <w:r>
-        <w:t>17 Letter Combinations in a Phone Number</w:t>
+        <w:t>767</w:t>
+      </w:r>
+    </w:p>
+    <w:p>
+      <w:r>
+        <w:t>158</w:t>
+      </w:r>
+    </w:p>
+    <w:p>
+      <w:r>
+        <w:t>609</w:t>
       </w:r>
     </w:p>
     <w:p>
@@ -46,12 +44,101 @@
     </w:p>
     <w:p>
       <w:r>
+        <w:t>Word Break</w:t>
+      </w:r>
+    </w:p>
+    <w:p>
+      <w:r>
+        <w:t>Coin Change</w:t>
+      </w:r>
+    </w:p>
+    <w:p>
+      <w:r>
+        <w:t>Maximal Square</w:t>
+      </w:r>
+    </w:p>
+    <w:p/>
+    <w:p>
+      <w:r>
         <w:t>Graph:</w:t>
       </w:r>
     </w:p>
     <w:p>
       <w:r>
+        <w:t>Alien Dictionary</w:t>
+      </w:r>
+    </w:p>
+    <w:p>
+      <w:r>
+        <w:t>Course Schedule I/II</w:t>
+      </w:r>
+    </w:p>
+    <w:p>
+      <w:r>
+        <w:t>Reconstruct Itinerary</w:t>
+      </w:r>
+    </w:p>
+    <w:p>
+      <w:r>
+        <w:t>Clone Graph</w:t>
+      </w:r>
+    </w:p>
+    <w:p>
+      <w:r>
         <w:t>Critical Edges</w:t>
+      </w:r>
+    </w:p>
+    <w:p/>
+    <w:p>
+      <w:r>
+        <w:t>Linked List:</w:t>
+      </w:r>
+    </w:p>
+    <w:p>
+      <w:r>
+        <w:t>Reverse</w:t>
+      </w:r>
+    </w:p>
+    <w:p>
+      <w:r>
+        <w:t>Reverse nodes in k-group</w:t>
+      </w:r>
+    </w:p>
+    <w:p>
+      <w:r>
+        <w:t>Add 2 numbers II</w:t>
+      </w:r>
+    </w:p>
+    <w:p>
+      <w:r>
+        <w:t>Palindrome Linked List</w:t>
+      </w:r>
+    </w:p>
+    <w:p>
+      <w:r>
+        <w:t>Merge k sorted lists</w:t>
+      </w:r>
+    </w:p>
+    <w:p/>
+    <w:p>
+      <w:r>
+        <w:t>Arrays:</w:t>
+      </w:r>
+    </w:p>
+    <w:p>
+      <w:r>
+        <w:t>2Sum (lol, haven’t done this yet for some reason)</w:t>
+      </w:r>
+    </w:p>
+    <w:p>
+      <w:r>
+        <w:t>Task Scheduler (621)</w:t>
+      </w:r>
+    </w:p>
+    <w:p>
+      <w:r>
+        <w:lastRenderedPageBreak/>
+        <w:t>Word Ladder II</w:t>
       </w:r>
     </w:p>
     <w:sectPr>

</xml_diff>

<commit_message>
More Leetcode, more homework, more fun
</commit_message>
<xml_diff>
--- a/ProblemsToDo.docx
+++ b/ProblemsToDo.docx
@@ -3,9 +3,11 @@
 <w:document xmlns:wpc="http://schemas.microsoft.com/office/word/2010/wordprocessingCanvas" xmlns:cx="http://schemas.microsoft.com/office/drawing/2014/chartex" xmlns:cx1="http://schemas.microsoft.com/office/drawing/2015/9/8/chartex" xmlns:cx2="http://schemas.microsoft.com/office/drawing/2015/10/21/chartex" xmlns:cx3="http://schemas.microsoft.com/office/drawing/2016/5/9/chartex" xmlns:cx4="http://schemas.microsoft.com/office/drawing/2016/5/10/chartex" xmlns:cx5="http://schemas.microsoft.com/office/drawing/2016/5/11/chartex" xmlns:cx6="http://schemas.microsoft.com/office/drawing/2016/5/12/chartex" xmlns:cx7="http://schemas.microsoft.com/office/drawing/2016/5/13/chartex" xmlns:cx8="http://schemas.microsoft.com/office/drawing/2016/5/14/chartex" xmlns:mc="http://schemas.openxmlformats.org/markup-compatibility/2006" xmlns:aink="http://schemas.microsoft.com/office/drawing/2016/ink" xmlns:am3d="http://schemas.microsoft.com/office/drawing/2017/model3d" xmlns:o="urn:schemas-microsoft-com:office:office" xmlns:r="http://schemas.openxmlformats.org/officeDocument/2006/relationships" xmlns:m="http://schemas.openxmlformats.org/officeDocument/2006/math" xmlns:v="urn:schemas-microsoft-com:vml" xmlns:wp14="http://schemas.microsoft.com/office/word/2010/wordprocessingDrawing" xmlns:wp="http://schemas.openxmlformats.org/drawingml/2006/wordprocessingDrawing" xmlns:w10="urn:schemas-microsoft-com:office:word" xmlns:w="http://schemas.openxmlformats.org/wordprocessingml/2006/main" xmlns:w14="http://schemas.microsoft.com/office/word/2010/wordml" xmlns:w15="http://schemas.microsoft.com/office/word/2012/wordml" xmlns:w16cex="http://schemas.microsoft.com/office/word/2018/wordml/cex" xmlns:w16cid="http://schemas.microsoft.com/office/word/2016/wordml/cid" xmlns:w16="http://schemas.microsoft.com/office/word/2018/wordml" xmlns:w16se="http://schemas.microsoft.com/office/word/2015/wordml/symex" xmlns:wpg="http://schemas.microsoft.com/office/word/2010/wordprocessingGroup" xmlns:wpi="http://schemas.microsoft.com/office/word/2010/wordprocessingInk" xmlns:wne="http://schemas.microsoft.com/office/word/2006/wordml" xmlns:wps="http://schemas.microsoft.com/office/word/2010/wordprocessingShape" mc:Ignorable="w14 w15 w16se w16cid w16 w16cex wp14">
   <w:body>
     <w:p>
+      <w:proofErr w:type="spellStart"/>
       <w:r>
         <w:t>Leetcode</w:t>
       </w:r>
+      <w:proofErr w:type="spellEnd"/>
     </w:p>
     <w:p>
       <w:r>
@@ -24,16 +26,6 @@
     </w:p>
     <w:p>
       <w:r>
-        <w:t>767</w:t>
-      </w:r>
-    </w:p>
-    <w:p>
-      <w:r>
-        <w:t>158</w:t>
-      </w:r>
-    </w:p>
-    <w:p>
-      <w:r>
         <w:t>609</w:t>
       </w:r>
     </w:p>
@@ -127,7 +119,15 @@
     </w:p>
     <w:p>
       <w:r>
-        <w:t>2Sum (lol, haven’t done this yet for some reason)</w:t>
+        <w:t xml:space="preserve">2Sum (lol, </w:t>
+      </w:r>
+      <w:proofErr w:type="gramStart"/>
+      <w:r>
+        <w:t>haven’t</w:t>
+      </w:r>
+      <w:proofErr w:type="gramEnd"/>
+      <w:r>
+        <w:t xml:space="preserve"> done this yet for some reason)</w:t>
       </w:r>
     </w:p>
     <w:p>
@@ -137,7 +137,6 @@
     </w:p>
     <w:p>
       <w:r>
-        <w:lastRenderedPageBreak/>
         <w:t>Word Ladder II</w:t>
       </w:r>
     </w:p>

</xml_diff>

<commit_message>
More work with BFS, DFS
</commit_message>
<xml_diff>
--- a/ProblemsToDo.docx
+++ b/ProblemsToDo.docx
@@ -31,16 +31,6 @@
     </w:p>
     <w:p>
       <w:r>
-        <w:t>Word Break</w:t>
-      </w:r>
-    </w:p>
-    <w:p>
-      <w:r>
-        <w:t>Coin Change</w:t>
-      </w:r>
-    </w:p>
-    <w:p>
-      <w:r>
         <w:t>Maximal Square</w:t>
       </w:r>
     </w:p>
@@ -83,11 +73,6 @@
     </w:p>
     <w:p>
       <w:r>
-        <w:t>Reverse</w:t>
-      </w:r>
-    </w:p>
-    <w:p>
-      <w:r>
         <w:t>Reverse nodes in k-group</w:t>
       </w:r>
     </w:p>
@@ -110,19 +95,6 @@
     <w:p>
       <w:r>
         <w:t>Arrays:</w:t>
-      </w:r>
-    </w:p>
-    <w:p>
-      <w:r>
-        <w:t xml:space="preserve">2Sum (lol, </w:t>
-      </w:r>
-      <w:proofErr w:type="gramStart"/>
-      <w:r>
-        <w:t>haven’t</w:t>
-      </w:r>
-      <w:proofErr w:type="gramEnd"/>
-      <w:r>
-        <w:t xml:space="preserve"> done this yet for some reason)</w:t>
       </w:r>
     </w:p>
     <w:p>

</xml_diff>

<commit_message>
There are a lot of x-sum related problems
</commit_message>
<xml_diff>
--- a/ProblemsToDo.docx
+++ b/ProblemsToDo.docx
@@ -31,80 +31,69 @@
     </w:p>
     <w:p>
       <w:r>
-        <w:t>Maximal Square</w:t>
+        <w:t>Graph:</w:t>
+      </w:r>
+    </w:p>
+    <w:p>
+      <w:r>
+        <w:t>Alien Dictionary</w:t>
+      </w:r>
+    </w:p>
+    <w:p>
+      <w:r>
+        <w:t>Course Schedule I/II</w:t>
+      </w:r>
+    </w:p>
+    <w:p>
+      <w:r>
+        <w:t>Reconstruct Itinerary</w:t>
+      </w:r>
+    </w:p>
+    <w:p>
+      <w:r>
+        <w:t>Clone Graph</w:t>
+      </w:r>
+    </w:p>
+    <w:p>
+      <w:r>
+        <w:t>Critical Edges</w:t>
       </w:r>
     </w:p>
     <w:p/>
     <w:p>
       <w:r>
-        <w:t>Graph:</w:t>
-      </w:r>
-    </w:p>
-    <w:p>
-      <w:r>
-        <w:t>Alien Dictionary</w:t>
-      </w:r>
-    </w:p>
-    <w:p>
-      <w:r>
-        <w:t>Course Schedule I/II</w:t>
-      </w:r>
-    </w:p>
-    <w:p>
-      <w:r>
-        <w:t>Reconstruct Itinerary</w:t>
-      </w:r>
-    </w:p>
-    <w:p>
-      <w:r>
-        <w:t>Clone Graph</w:t>
-      </w:r>
-    </w:p>
-    <w:p>
-      <w:r>
-        <w:t>Critical Edges</w:t>
+        <w:t>Linked List:</w:t>
+      </w:r>
+    </w:p>
+    <w:p>
+      <w:r>
+        <w:t>Reverse nodes in k-group</w:t>
+      </w:r>
+    </w:p>
+    <w:p>
+      <w:r>
+        <w:t>Add 2 numbers II</w:t>
+      </w:r>
+    </w:p>
+    <w:p>
+      <w:r>
+        <w:t>Palindrome Linked List</w:t>
+      </w:r>
+    </w:p>
+    <w:p>
+      <w:r>
+        <w:t>Merge k sorted lists</w:t>
       </w:r>
     </w:p>
     <w:p/>
     <w:p>
       <w:r>
-        <w:t>Linked List:</w:t>
-      </w:r>
-    </w:p>
-    <w:p>
-      <w:r>
-        <w:t>Reverse nodes in k-group</w:t>
-      </w:r>
-    </w:p>
-    <w:p>
-      <w:r>
-        <w:t>Add 2 numbers II</w:t>
-      </w:r>
-    </w:p>
-    <w:p>
-      <w:r>
-        <w:t>Palindrome Linked List</w:t>
-      </w:r>
-    </w:p>
-    <w:p>
-      <w:r>
-        <w:t>Merge k sorted lists</w:t>
-      </w:r>
-    </w:p>
-    <w:p/>
-    <w:p>
-      <w:r>
         <w:t>Arrays:</w:t>
       </w:r>
     </w:p>
     <w:p>
       <w:r>
         <w:t>Task Scheduler (621)</w:t>
-      </w:r>
-    </w:p>
-    <w:p>
-      <w:r>
-        <w:t>Word Ladder II</w:t>
       </w:r>
     </w:p>
     <w:sectPr>

</xml_diff>